<commit_message>
sent for 1st check
</commit_message>
<xml_diff>
--- a/docs/Диплом. Начало.docx
+++ b/docs/Диплом. Начало.docx
@@ -831,11 +831,19 @@
       <w:r>
         <w:rPr>
           <w:rFonts w:eastAsia="Times New Roman" w:cs="Times New Roman"/>
+          <w:sz w:val="20"/>
+          <w:szCs w:val="20"/>
+        </w:rPr>
+        <w:t>_________________</w:t>
+      </w:r>
+      <w:r>
+        <w:rPr>
+          <w:rFonts w:eastAsia="Times New Roman" w:cs="Times New Roman"/>
           <w:b/>
           <w:sz w:val="20"/>
           <w:szCs w:val="20"/>
         </w:rPr>
-        <w:t xml:space="preserve">_________________  </w:t>
+        <w:t xml:space="preserve">  </w:t>
       </w:r>
       <w:r>
         <w:rPr>
@@ -849,7 +857,6 @@
       <w:r>
         <w:rPr>
           <w:rFonts w:eastAsia="Times New Roman" w:cs="Times New Roman"/>
-          <w:b/>
           <w:sz w:val="20"/>
           <w:szCs w:val="20"/>
         </w:rPr>
@@ -881,17 +888,10 @@
           <w:sz w:val="24"/>
           <w:szCs w:val="20"/>
         </w:rPr>
-        <w:t>___</w:t>
-      </w:r>
-      <w:r>
-        <w:rPr>
-          <w:rFonts w:eastAsia="Times New Roman" w:cs="Times New Roman"/>
-          <w:b/>
-          <w:sz w:val="20"/>
-          <w:szCs w:val="20"/>
-        </w:rPr>
-        <w:t>_</w:t>
-      </w:r>
+        <w:t>____</w:t>
+      </w:r>
+      <w:bookmarkStart w:id="1" w:name="_GoBack"/>
+      <w:bookmarkEnd w:id="1"/>
     </w:p>
     <w:p>
       <w:pPr>
@@ -1083,11 +1083,19 @@
       <w:r>
         <w:rPr>
           <w:rFonts w:eastAsia="Times New Roman" w:cs="Times New Roman"/>
+          <w:sz w:val="20"/>
+          <w:szCs w:val="20"/>
+        </w:rPr>
+        <w:t>_________________</w:t>
+      </w:r>
+      <w:r>
+        <w:rPr>
+          <w:rFonts w:eastAsia="Times New Roman" w:cs="Times New Roman"/>
           <w:b/>
           <w:sz w:val="20"/>
           <w:szCs w:val="20"/>
         </w:rPr>
-        <w:t xml:space="preserve">_________________ </w:t>
+        <w:t xml:space="preserve"> </w:t>
       </w:r>
       <w:r>
         <w:rPr>
@@ -1110,7 +1118,6 @@
       <w:r>
         <w:rPr>
           <w:rFonts w:eastAsia="Times New Roman" w:cs="Times New Roman"/>
-          <w:b/>
           <w:sz w:val="20"/>
           <w:szCs w:val="20"/>
         </w:rPr>
@@ -1128,7 +1135,6 @@
       <w:r>
         <w:rPr>
           <w:rFonts w:eastAsia="Times New Roman" w:cs="Times New Roman"/>
-          <w:b/>
           <w:sz w:val="20"/>
           <w:szCs w:val="20"/>
         </w:rPr>
@@ -1137,7 +1143,6 @@
       <w:r>
         <w:rPr>
           <w:rFonts w:eastAsia="Times New Roman" w:cs="Times New Roman"/>
-          <w:b/>
           <w:sz w:val="20"/>
           <w:szCs w:val="20"/>
         </w:rPr>
@@ -1315,11 +1320,19 @@
       <w:r>
         <w:rPr>
           <w:rFonts w:eastAsia="Times New Roman" w:cs="Times New Roman"/>
+          <w:sz w:val="20"/>
+          <w:szCs w:val="20"/>
+        </w:rPr>
+        <w:t>_________________</w:t>
+      </w:r>
+      <w:r>
+        <w:rPr>
+          <w:rFonts w:eastAsia="Times New Roman" w:cs="Times New Roman"/>
           <w:b/>
           <w:sz w:val="20"/>
           <w:szCs w:val="20"/>
         </w:rPr>
-        <w:t xml:space="preserve">_________________  </w:t>
+        <w:t xml:space="preserve">  </w:t>
       </w:r>
       <w:r>
         <w:rPr>
@@ -1333,29 +1346,10 @@
       <w:r>
         <w:rPr>
           <w:rFonts w:eastAsia="Times New Roman" w:cs="Times New Roman"/>
-          <w:b/>
           <w:sz w:val="20"/>
           <w:szCs w:val="20"/>
         </w:rPr>
-        <w:t>__</w:t>
-      </w:r>
-      <w:r>
-        <w:rPr>
-          <w:rFonts w:eastAsia="Times New Roman" w:cs="Times New Roman"/>
-          <w:b/>
-          <w:sz w:val="20"/>
-          <w:szCs w:val="20"/>
-        </w:rPr>
-        <w:t>_</w:t>
-      </w:r>
-      <w:r>
-        <w:rPr>
-          <w:rFonts w:eastAsia="Times New Roman" w:cs="Times New Roman"/>
-          <w:b/>
-          <w:sz w:val="20"/>
-          <w:szCs w:val="20"/>
-        </w:rPr>
-        <w:t>_</w:t>
+        <w:t>____</w:t>
       </w:r>
       <w:r>
         <w:rPr>
@@ -1369,7 +1363,6 @@
       <w:r>
         <w:rPr>
           <w:rFonts w:eastAsia="Times New Roman" w:cs="Times New Roman"/>
-          <w:b/>
           <w:sz w:val="20"/>
           <w:szCs w:val="20"/>
         </w:rPr>
@@ -1378,7 +1371,6 @@
       <w:r>
         <w:rPr>
           <w:rFonts w:eastAsia="Times New Roman" w:cs="Times New Roman"/>
-          <w:b/>
           <w:sz w:val="20"/>
           <w:szCs w:val="20"/>
         </w:rPr>
@@ -1387,7 +1379,6 @@
       <w:r>
         <w:rPr>
           <w:rFonts w:eastAsia="Times New Roman" w:cs="Times New Roman"/>
-          <w:b/>
           <w:sz w:val="20"/>
           <w:szCs w:val="20"/>
         </w:rPr>
@@ -1396,7 +1387,6 @@
       <w:r>
         <w:rPr>
           <w:rFonts w:eastAsia="Times New Roman" w:cs="Times New Roman"/>
-          <w:b/>
           <w:sz w:val="20"/>
           <w:szCs w:val="20"/>
         </w:rPr>
@@ -1591,8 +1581,8 @@
         </w:rPr>
         <w:t xml:space="preserve"> г.</w:t>
       </w:r>
-      <w:bookmarkStart w:id="1" w:name="page1"/>
-      <w:bookmarkEnd w:id="1"/>
+      <w:bookmarkStart w:id="2" w:name="page1"/>
+      <w:bookmarkEnd w:id="2"/>
     </w:p>
     <w:p>
       <w:pPr>
@@ -1627,20 +1617,21 @@
         <w:t>а</w:t>
       </w:r>
       <w:r>
-        <w:t>, 5 источников</w:t>
-      </w:r>
-      <w:bookmarkStart w:id="2" w:name="_GoBack"/>
-      <w:bookmarkEnd w:id="2"/>
+        <w:t xml:space="preserve">, </w:t>
+      </w:r>
+      <w:r>
+        <w:t>6</w:t>
+      </w:r>
+      <w:r>
+        <w:t xml:space="preserve"> источников</w:t>
+      </w:r>
       <w:r>
         <w:t>.</w:t>
       </w:r>
     </w:p>
     <w:p>
       <w:r>
-        <w:t>БАЗА ДАННЫХ, POSTGRESQL, МНОГОПОТОЧНЫЕ СУБД</w:t>
-      </w:r>
-      <w:r>
-        <w:t xml:space="preserve"> </w:t>
+        <w:t xml:space="preserve">БАЗА ДАННЫХ, POSTGRESQL, МНОГОПОТОЧНЫЕ СУБД </w:t>
       </w:r>
       <w:r>
         <w:br w:type="page"/>
@@ -1703,9 +1694,6 @@
         <w:p>
           <w:pPr>
             <w:pStyle w:val="12"/>
-            <w:tabs>
-              <w:tab w:val="right" w:leader="dot" w:pos="9628"/>
-            </w:tabs>
             <w:rPr>
               <w:rFonts w:asciiTheme="minorHAnsi" w:eastAsiaTheme="minorEastAsia" w:hAnsiTheme="minorHAnsi" w:cstheme="minorBidi"/>
               <w:noProof/>
@@ -1724,7 +1712,7 @@
           <w:r>
             <w:fldChar w:fldCharType="separate"/>
           </w:r>
-          <w:hyperlink w:anchor="_Toc87642608" w:history="1">
+          <w:hyperlink w:anchor="_Toc87649193" w:history="1">
             <w:r>
               <w:rPr>
                 <w:rStyle w:val="ab"/>
@@ -1751,7 +1739,7 @@
                 <w:noProof/>
                 <w:webHidden/>
               </w:rPr>
-              <w:instrText xml:space="preserve"> PAGEREF _Toc87642608 \h </w:instrText>
+              <w:instrText xml:space="preserve"> PAGEREF _Toc87649193 \h </w:instrText>
             </w:r>
             <w:r>
               <w:rPr>
@@ -1785,9 +1773,6 @@
         <w:p>
           <w:pPr>
             <w:pStyle w:val="12"/>
-            <w:tabs>
-              <w:tab w:val="right" w:leader="dot" w:pos="9628"/>
-            </w:tabs>
             <w:rPr>
               <w:rFonts w:asciiTheme="minorHAnsi" w:eastAsiaTheme="minorEastAsia" w:hAnsiTheme="minorHAnsi" w:cstheme="minorBidi"/>
               <w:noProof/>
@@ -1797,7 +1782,7 @@
               <w:lang w:eastAsia="ru-RU" w:bidi="ar-SA"/>
             </w:rPr>
           </w:pPr>
-          <w:hyperlink w:anchor="_Toc87642609" w:history="1">
+          <w:hyperlink w:anchor="_Toc87649194" w:history="1">
             <w:r>
               <w:rPr>
                 <w:rStyle w:val="ab"/>
@@ -1824,7 +1809,7 @@
                 <w:noProof/>
                 <w:webHidden/>
               </w:rPr>
-              <w:instrText xml:space="preserve"> PAGEREF _Toc87642609 \h </w:instrText>
+              <w:instrText xml:space="preserve"> PAGEREF _Toc87649194 \h </w:instrText>
             </w:r>
             <w:r>
               <w:rPr>
@@ -1870,7 +1855,7 @@
               <w:lang w:eastAsia="ru-RU" w:bidi="ar-SA"/>
             </w:rPr>
           </w:pPr>
-          <w:hyperlink w:anchor="_Toc87642610" w:history="1">
+          <w:hyperlink w:anchor="_Toc87649195" w:history="1">
             <w:r>
               <w:rPr>
                 <w:rStyle w:val="ab"/>
@@ -1897,7 +1882,7 @@
                 <w:noProof/>
                 <w:webHidden/>
               </w:rPr>
-              <w:instrText xml:space="preserve"> PAGEREF _Toc87642610 \h </w:instrText>
+              <w:instrText xml:space="preserve"> PAGEREF _Toc87649195 \h </w:instrText>
             </w:r>
             <w:r>
               <w:rPr>
@@ -1943,7 +1928,7 @@
               <w:lang w:eastAsia="ru-RU" w:bidi="ar-SA"/>
             </w:rPr>
           </w:pPr>
-          <w:hyperlink w:anchor="_Toc87642611" w:history="1">
+          <w:hyperlink w:anchor="_Toc87649196" w:history="1">
             <w:r>
               <w:rPr>
                 <w:rStyle w:val="ab"/>
@@ -1970,7 +1955,7 @@
                 <w:noProof/>
                 <w:webHidden/>
               </w:rPr>
-              <w:instrText xml:space="preserve"> PAGEREF _Toc87642611 \h </w:instrText>
+              <w:instrText xml:space="preserve"> PAGEREF _Toc87649196 \h </w:instrText>
             </w:r>
             <w:r>
               <w:rPr>
@@ -2016,7 +2001,7 @@
               <w:lang w:eastAsia="ru-RU" w:bidi="ar-SA"/>
             </w:rPr>
           </w:pPr>
-          <w:hyperlink w:anchor="_Toc87642612" w:history="1">
+          <w:hyperlink w:anchor="_Toc87649197" w:history="1">
             <w:r>
               <w:rPr>
                 <w:rStyle w:val="ab"/>
@@ -2043,7 +2028,7 @@
                 <w:noProof/>
                 <w:webHidden/>
               </w:rPr>
-              <w:instrText xml:space="preserve"> PAGEREF _Toc87642612 \h </w:instrText>
+              <w:instrText xml:space="preserve"> PAGEREF _Toc87649197 \h </w:instrText>
             </w:r>
             <w:r>
               <w:rPr>
@@ -2077,9 +2062,6 @@
         <w:p>
           <w:pPr>
             <w:pStyle w:val="12"/>
-            <w:tabs>
-              <w:tab w:val="right" w:leader="dot" w:pos="9628"/>
-            </w:tabs>
             <w:rPr>
               <w:rFonts w:asciiTheme="minorHAnsi" w:eastAsiaTheme="minorEastAsia" w:hAnsiTheme="minorHAnsi" w:cstheme="minorBidi"/>
               <w:noProof/>
@@ -2089,7 +2071,7 @@
               <w:lang w:eastAsia="ru-RU" w:bidi="ar-SA"/>
             </w:rPr>
           </w:pPr>
-          <w:hyperlink w:anchor="_Toc87642613" w:history="1">
+          <w:hyperlink w:anchor="_Toc87649198" w:history="1">
             <w:r>
               <w:rPr>
                 <w:rStyle w:val="ab"/>
@@ -2116,7 +2098,7 @@
                 <w:noProof/>
                 <w:webHidden/>
               </w:rPr>
-              <w:instrText xml:space="preserve"> PAGEREF _Toc87642613 \h </w:instrText>
+              <w:instrText xml:space="preserve"> PAGEREF _Toc87649198 \h </w:instrText>
             </w:r>
             <w:r>
               <w:rPr>
@@ -2217,7 +2199,7 @@
         <w:pStyle w:val="1"/>
         <w:ind w:firstLine="0"/>
       </w:pPr>
-      <w:bookmarkStart w:id="3" w:name="_Toc87642608"/>
+      <w:bookmarkStart w:id="3" w:name="_Toc87649193"/>
       <w:r>
         <w:lastRenderedPageBreak/>
         <w:t>Введение</w:t>
@@ -2514,7 +2496,7 @@
         <w:pStyle w:val="1"/>
         <w:ind w:firstLine="0"/>
       </w:pPr>
-      <w:bookmarkStart w:id="4" w:name="_Toc87642609"/>
+      <w:bookmarkStart w:id="4" w:name="_Toc87649194"/>
       <w:r>
         <w:lastRenderedPageBreak/>
         <w:t>1</w:t>
@@ -2562,7 +2544,7 @@
         <w:pStyle w:val="2"/>
         <w:ind w:firstLine="0"/>
       </w:pPr>
-      <w:bookmarkStart w:id="5" w:name="_Toc87642610"/>
+      <w:bookmarkStart w:id="5" w:name="_Toc87649195"/>
       <w:r>
         <w:t>1.1</w:t>
       </w:r>
@@ -2728,15 +2710,7 @@
           <w:sz w:val="28"/>
           <w:szCs w:val="28"/>
         </w:rPr>
-        <w:t xml:space="preserve">1 </w:t>
-      </w:r>
-      <w:r>
-        <w:rPr>
-          <w:rFonts w:ascii="Times New Roman" w:hAnsi="Times New Roman"/>
-          <w:sz w:val="28"/>
-          <w:szCs w:val="28"/>
-        </w:rPr>
-        <w:t>—</w:t>
+        <w:t>1 —</w:t>
       </w:r>
       <w:r>
         <w:rPr>
@@ -2825,7 +2799,7 @@
         <w:pStyle w:val="2"/>
         <w:ind w:firstLine="0"/>
       </w:pPr>
-      <w:bookmarkStart w:id="6" w:name="_Toc87642611"/>
+      <w:bookmarkStart w:id="6" w:name="_Toc87649196"/>
       <w:r>
         <w:t>1.2</w:t>
       </w:r>
@@ -3097,7 +3071,7 @@
         <w:pStyle w:val="2"/>
         <w:ind w:firstLine="0"/>
       </w:pPr>
-      <w:bookmarkStart w:id="7" w:name="_Toc87642612"/>
+      <w:bookmarkStart w:id="7" w:name="_Toc87649197"/>
       <w:r>
         <w:t>1.3</w:t>
       </w:r>
@@ -3111,6 +3085,10 @@
         <w:pStyle w:val="Standarduser"/>
         <w:spacing w:before="57" w:after="57" w:line="360" w:lineRule="auto"/>
         <w:jc w:val="both"/>
+        <w:rPr>
+          <w:rFonts w:ascii="Times New Roman" w:hAnsi="Times New Roman"/>
+          <w:szCs w:val="28"/>
+        </w:rPr>
       </w:pPr>
       <w:r>
         <w:rPr>
@@ -3165,59 +3143,55 @@
     </w:p>
     <w:p>
       <w:pPr>
+        <w:pStyle w:val="Standarduser"/>
+        <w:spacing w:before="57" w:after="57" w:line="360" w:lineRule="auto"/>
+        <w:jc w:val="both"/>
+      </w:pPr>
+    </w:p>
+    <w:p>
+      <w:pPr>
+        <w:ind w:firstLine="0"/>
         <w:jc w:val="center"/>
-      </w:pPr>
-      <w:r>
         <w:rPr>
           <w:noProof/>
           <w:lang w:eastAsia="ru-RU" w:bidi="ar-SA"/>
         </w:rPr>
-        <w:drawing>
-          <wp:anchor distT="0" distB="0" distL="114300" distR="114300" simplePos="0" relativeHeight="251661312" behindDoc="0" locked="0" layoutInCell="1" allowOverlap="1" wp14:anchorId="0A627F4D" wp14:editId="7FBA6C22">
-            <wp:simplePos x="0" y="0"/>
-            <wp:positionH relativeFrom="column">
-              <wp:posOffset>38160</wp:posOffset>
-            </wp:positionH>
-            <wp:positionV relativeFrom="paragraph">
-              <wp:posOffset>25560</wp:posOffset>
-            </wp:positionV>
-            <wp:extent cx="6120000" cy="1866960"/>
-            <wp:effectExtent l="0" t="0" r="0" b="0"/>
-            <wp:wrapTopAndBottom/>
-            <wp:docPr id="1" name="Изображение2"/>
-            <wp:cNvGraphicFramePr/>
-            <a:graphic xmlns:a="http://schemas.openxmlformats.org/drawingml/2006/main">
-              <a:graphicData uri="http://schemas.openxmlformats.org/drawingml/2006/picture">
-                <pic:pic xmlns:pic="http://schemas.openxmlformats.org/drawingml/2006/picture">
-                  <pic:nvPicPr>
-                    <pic:cNvPr id="0" name=""/>
-                    <pic:cNvPicPr/>
-                  </pic:nvPicPr>
-                  <pic:blipFill>
-                    <a:blip r:embed="rId10">
-                      <a:lum bright="-50000"/>
-                      <a:alphaModFix/>
-                    </a:blip>
-                    <a:srcRect/>
-                    <a:stretch>
-                      <a:fillRect/>
-                    </a:stretch>
-                  </pic:blipFill>
-                  <pic:spPr>
-                    <a:xfrm>
-                      <a:off x="0" y="0"/>
-                      <a:ext cx="6120000" cy="1866960"/>
-                    </a:xfrm>
-                    <a:prstGeom prst="rect">
-                      <a:avLst/>
-                    </a:prstGeom>
-                  </pic:spPr>
-                </pic:pic>
-              </a:graphicData>
-            </a:graphic>
-          </wp:anchor>
-        </w:drawing>
-      </w:r>
+      </w:pPr>
+      <w:r>
+        <w:rPr>
+          <w:noProof/>
+          <w:lang w:eastAsia="ru-RU" w:bidi="ar-SA"/>
+        </w:rPr>
+        <w:pict>
+          <v:shapetype id="_x0000_t75" coordsize="21600,21600" o:spt="75" o:preferrelative="t" path="m@4@5l@4@11@9@11@9@5xe" filled="f" stroked="f">
+            <v:stroke joinstyle="miter"/>
+            <v:formulas>
+              <v:f eqn="if lineDrawn pixelLineWidth 0"/>
+              <v:f eqn="sum @0 1 0"/>
+              <v:f eqn="sum 0 0 @1"/>
+              <v:f eqn="prod @2 1 2"/>
+              <v:f eqn="prod @3 21600 pixelWidth"/>
+              <v:f eqn="prod @3 21600 pixelHeight"/>
+              <v:f eqn="sum @0 0 1"/>
+              <v:f eqn="prod @6 1 2"/>
+              <v:f eqn="prod @7 21600 pixelWidth"/>
+              <v:f eqn="sum @8 21600 0"/>
+              <v:f eqn="prod @7 21600 pixelHeight"/>
+              <v:f eqn="sum @10 21600 0"/>
+            </v:formulas>
+            <v:path o:extrusionok="f" gradientshapeok="t" o:connecttype="rect"/>
+            <o:lock v:ext="edit" aspectratio="t"/>
+          </v:shapetype>
+          <v:shape id="_x0000_i1025" type="#_x0000_t75" style="width:481.2pt;height:145.2pt">
+            <v:imagedata r:id="rId10" o:title="2"/>
+          </v:shape>
+        </w:pict>
+      </w:r>
+    </w:p>
+    <w:p>
+      <w:pPr>
+        <w:jc w:val="center"/>
+      </w:pPr>
       <w:r>
         <w:t xml:space="preserve">Рисунок 1.2 </w:t>
       </w:r>
@@ -3246,75 +3220,21 @@
       </w:pPr>
       <w:r>
         <w:lastRenderedPageBreak/>
-        <w:t>Р</w:t>
-      </w:r>
-      <w:r>
-        <w:t>исунок 1.3</w:t>
-      </w:r>
-      <w:r>
-        <w:t xml:space="preserve"> – Цикл соединения с БД</w:t>
-      </w:r>
-      <w:r>
-        <w:t xml:space="preserve"> с использованием пула</w:t>
-      </w:r>
-      <w:r>
-        <w:t>.</w:t>
-      </w:r>
-      <w:r>
-        <w:rPr>
-          <w:noProof/>
-          <w:lang w:eastAsia="ru-RU" w:bidi="ar-SA"/>
-        </w:rPr>
-        <w:drawing>
-          <wp:anchor distT="0" distB="0" distL="114300" distR="114300" simplePos="0" relativeHeight="251662336" behindDoc="0" locked="0" layoutInCell="1" allowOverlap="1">
-            <wp:simplePos x="0" y="0"/>
-            <wp:positionH relativeFrom="column">
-              <wp:posOffset>1007745</wp:posOffset>
-            </wp:positionH>
-            <wp:positionV relativeFrom="paragraph">
-              <wp:posOffset>0</wp:posOffset>
-            </wp:positionV>
-            <wp:extent cx="4105440" cy="2505240"/>
-            <wp:effectExtent l="0" t="0" r="0" b="9525"/>
-            <wp:wrapTopAndBottom/>
-            <wp:docPr id="4" name="Изображение3"/>
-            <wp:cNvGraphicFramePr/>
-            <a:graphic xmlns:a="http://schemas.openxmlformats.org/drawingml/2006/main">
-              <a:graphicData uri="http://schemas.openxmlformats.org/drawingml/2006/picture">
-                <pic:pic xmlns:pic="http://schemas.openxmlformats.org/drawingml/2006/picture">
-                  <pic:nvPicPr>
-                    <pic:cNvPr id="0" name=""/>
-                    <pic:cNvPicPr/>
-                  </pic:nvPicPr>
-                  <pic:blipFill>
-                    <a:blip r:embed="rId11">
-                      <a:lum bright="-50000"/>
-                      <a:alphaModFix/>
-                      <a:extLst>
-                        <a:ext uri="{28A0092B-C50C-407E-A947-70E740481C1C}">
-                          <a14:useLocalDpi xmlns:a14="http://schemas.microsoft.com/office/drawing/2010/main" val="0"/>
-                        </a:ext>
-                      </a:extLst>
-                    </a:blip>
-                    <a:srcRect/>
-                    <a:stretch>
-                      <a:fillRect/>
-                    </a:stretch>
-                  </pic:blipFill>
-                  <pic:spPr>
-                    <a:xfrm>
-                      <a:off x="0" y="0"/>
-                      <a:ext cx="4105440" cy="2505240"/>
-                    </a:xfrm>
-                    <a:prstGeom prst="rect">
-                      <a:avLst/>
-                    </a:prstGeom>
-                  </pic:spPr>
-                </pic:pic>
-              </a:graphicData>
-            </a:graphic>
-          </wp:anchor>
-        </w:drawing>
+        <w:pict>
+          <v:shape id="_x0000_i1026" type="#_x0000_t75" style="width:323.4pt;height:197.4pt">
+            <v:imagedata r:id="rId11" o:title="3"/>
+          </v:shape>
+        </w:pict>
+      </w:r>
+    </w:p>
+    <w:p>
+      <w:pPr>
+        <w:pStyle w:val="Standarduser"/>
+        <w:spacing w:before="57" w:after="57" w:line="360" w:lineRule="auto"/>
+        <w:jc w:val="center"/>
+      </w:pPr>
+      <w:r>
+        <w:t>Рисунок 1.3 – Цикл соединения с БД с использованием пула.</w:t>
       </w:r>
     </w:p>
     <w:p>
@@ -3336,9 +3256,6 @@
         <w:pStyle w:val="Standarduser"/>
         <w:spacing w:before="57" w:after="57" w:line="360" w:lineRule="auto"/>
         <w:jc w:val="both"/>
-        <w:rPr>
-          <w:lang w:val="en-US"/>
-        </w:rPr>
       </w:pPr>
       <w:r>
         <w:rPr>
@@ -3359,7 +3276,6 @@
         <w:rPr>
           <w:rFonts w:ascii="Times New Roman" w:hAnsi="Times New Roman"/>
           <w:szCs w:val="28"/>
-          <w:lang w:val="en-US"/>
         </w:rPr>
         <w:t>[6]</w:t>
       </w:r>
@@ -3433,7 +3349,7 @@
         <w:pStyle w:val="1"/>
         <w:ind w:firstLine="0"/>
       </w:pPr>
-      <w:bookmarkStart w:id="8" w:name="_Toc87642613"/>
+      <w:bookmarkStart w:id="8" w:name="_Toc87649198"/>
       <w:r>
         <w:lastRenderedPageBreak/>
         <w:t>Список использованных источников</w:t>
@@ -4425,6 +4341,7 @@
   <w:style w:type="character" w:default="1" w:styleId="a0">
     <w:name w:val="Default Paragraph Font"/>
     <w:uiPriority w:val="1"/>
+    <w:semiHidden/>
     <w:unhideWhenUsed/>
   </w:style>
   <w:style w:type="table" w:default="1" w:styleId="a1">
@@ -4662,8 +4579,11 @@
     <w:autoRedefine/>
     <w:uiPriority w:val="39"/>
     <w:unhideWhenUsed/>
-    <w:rsid w:val="009F20AA"/>
+    <w:rsid w:val="00AC16DF"/>
     <w:pPr>
+      <w:tabs>
+        <w:tab w:val="right" w:leader="dot" w:pos="9628"/>
+      </w:tabs>
       <w:spacing w:after="100"/>
     </w:pPr>
     <w:rPr>
@@ -4986,7 +4906,7 @@
 </file>
 
 <file path=customXml/itemProps1.xml><?xml version="1.0" encoding="utf-8"?>
-<ds:datastoreItem xmlns:ds="http://schemas.openxmlformats.org/officeDocument/2006/customXml" ds:itemID="{BCBE932E-0E7F-4664-BCCF-DB3791C3272E}">
+<ds:datastoreItem xmlns:ds="http://schemas.openxmlformats.org/officeDocument/2006/customXml" ds:itemID="{C0FFDF1F-4CE6-4E65-B8BA-08021B63EBBB}">
   <ds:schemaRefs>
     <ds:schemaRef ds:uri="http://schemas.openxmlformats.org/officeDocument/2006/bibliography"/>
   </ds:schemaRefs>

</xml_diff>